<commit_message>
Food and egg classes
Started to code classes for food and egg behaviour and properties
</commit_message>
<xml_diff>
--- a/DesignNotes.docx
+++ b/DesignNotes.docx
@@ -25,18 +25,6 @@
     <w:p>
       <w:r>
         <w:t>INHERITANCE</w:t>
-      </w:r>
-    </w:p>
-    <w:p>
-      <w:pPr>
-        <w:pStyle w:val="ListParagraph"/>
-        <w:numPr>
-          <w:ilvl w:val="0"/>
-          <w:numId w:val="1"/>
-        </w:numPr>
-      </w:pPr>
-      <w:r>
-        <w:t>Food (Seeds/Chocolate/Peppers)</w:t>
       </w:r>
     </w:p>
     <w:p>

</xml_diff>